<commit_message>
Figures are centered now
</commit_message>
<xml_diff>
--- a/manuscript/demo_template.docx
+++ b/manuscript/demo_template.docx
@@ -957,13 +957,8 @@
         <w:pStyle w:val="BodyText"/>
       </w:pPr>
       <w:r>
-        <w:t>We then calculated the incremental cost-effectiveness ratio (ICER) as</w:t>
-      </w:r>
-    </w:p>
-    <w:p>
-      <w:pPr>
-        <w:pStyle w:val="BodyText"/>
-      </w:pPr>
+        <w:t xml:space="preserve">We then calculated the incremental cost-effectiveness ratio (ICER) as </w:t>
+      </w:r>
       <w:bookmarkStart w:id="7" w:name="eq-ICER"/>
     </w:p>
     <w:p>
@@ -1198,37 +1193,32 @@
       <w:pPr>
         <w:pStyle w:val="FirstParagraph"/>
       </w:pPr>
+      <w:r>
+        <w:t xml:space="preserve"> As others have, we deemed the intervention cost-effective if the ICER was below 3 GDP per capita, and very cost-effective if the ICER fell below 1 GDP per capita.</w:t>
+      </w:r>
     </w:p>
     <w:p>
       <w:pPr>
         <w:pStyle w:val="BodyText"/>
       </w:pPr>
       <w:r>
-        <w:t>As others have, we deemed the intervention cost-effective if the ICER was below 3 GDP per capita, and very cost-effective if the ICER fell below 1 GDP per capita.</w:t>
-      </w:r>
-    </w:p>
-    <w:p>
-      <w:pPr>
-        <w:pStyle w:val="BodyText"/>
-      </w:pPr>
-      <w:r>
-        <w:t xml:space="preserve">To evaluate the ICER of the pre-vaccination screening scenarios in Puerto Rico, we assumed a baseline scenario of the costs of the intervention. The cost per fully vaccinated </w:t>
+        <w:t xml:space="preserve">To evaluate the ICER of the pre-vaccination screening scenarios in Puerto Rico, </w:t>
+      </w:r>
+      <w:r>
+        <w:t xml:space="preserve">we assumed a baseline scenario of the costs of the intervention. The cost per fully vaccinated child was set to 70 USD based on pricing information from the Philippines ([3], Appendix S4), and the cost to screen an individual for previous exposure to DENV </w:t>
+      </w:r>
+      <w:r>
+        <w:t xml:space="preserve">was set to 10 USD based on a study from Vietnam [10]. In our simulations, we chose a baseline assumption of </w:t>
       </w:r>
       <w:r>
         <w:lastRenderedPageBreak/>
-        <w:t>child was set to 70 USD based on pricing information from the Philippines ([3], A</w:t>
-      </w:r>
-      <w:r>
-        <w:t>ppendix S4), and the cost to screen an individual for previous exposure to DENV was set to 10 USD based on a study from Vietnam [10]. In our simulations, we chose a baseline assumption of 0.8 and 0.95 for sensitivity and specificity, respectively, based on</w:t>
-      </w:r>
-      <w:r>
-        <w:t xml:space="preserve"> a recent review of rapid diagnostic tests for determination of serostatus [11]. However, given that these estimates come from studies that included only suspected or known DENV infection and that there is a a trade-off between sensitivity and specificity[</w:t>
-      </w:r>
-      <w:r>
-        <w:t>11], we evaluated the sensitivity on the cost-effectiveness estimates on a wider range of values to represent three additional scenarios: high specificity (1.0) and low sensitivity (0.5), low specificity (0.5) and high sensitivity (1.0), and high specifici</w:t>
-      </w:r>
-      <w:r>
-        <w:t>ty (1.0) and high sensitivity (1.0).</w:t>
+        <w:t>0.8 and 0.95 for sensitivity and specificity, respectively, based on a recent review of rapid diagnostic tests for determination of serostatus [11].</w:t>
+      </w:r>
+      <w:r>
+        <w:t xml:space="preserve"> However, given that these estimates come from studies that included only suspected or known DENV infection and that there is a a trade-off between sensitivity and specificity[11], we evaluated the sensitivity on the cost-effectiveness estimates on a wider</w:t>
+      </w:r>
+      <w:r>
+        <w:t xml:space="preserve"> range of values to represent three additional scenarios: high specificity (1.0) and low sensitivity (0.5), low specificity (0.5) and high sensitivity (1.0), and high specificity (1.0) and high sensitivity (1.0).</w:t>
       </w:r>
     </w:p>
     <w:p>
@@ -1291,13 +1281,13 @@
         <w:pStyle w:val="FirstParagraph"/>
       </w:pPr>
       <w:r>
-        <w:t xml:space="preserve">Estimates of seroprevalence in Puerto Rico indicate that seroprevalence in 9-year-olds is at most 50%. Coudeville et al. estimated 50% seroprevalence in </w:t>
-      </w:r>
-      <w:r>
-        <w:t>9-year-olds [12] in clinical trial sites there. According to Argüello, 49.8% (95% CI = 43.6-56.0%) of participants between 10-18 years of age had a positive IgG anti-DENV antibodies [13]. Hence, we conclude that seroprevalence among 9-year-olds in Puerto R</w:t>
-      </w:r>
-      <w:r>
-        <w:t xml:space="preserve">ico is likely to be around 40-50%. We assumed a </w:t>
+        <w:t>Estimates of seroprevalence in Puerto Rico indicate that seroprevalence in 9-year-olds is at most 50%. Coudeville et al. estimated 50% seroprevalence in 9-year-olds [12] in clinical trial si</w:t>
+      </w:r>
+      <w:r>
+        <w:t>tes there. According to Argüello, 49.8% (95% CI = 43.6-56.0%) of participants between 10-18 years of age had a positive IgG anti-DENV antibodies [13]. Hence, we conclude that seroprevalence among 9-year-olds in Puerto Rico is likely to be around 40-50%. We</w:t>
+      </w:r>
+      <w:r>
+        <w:t xml:space="preserve"> assumed a </w:t>
       </w:r>
       <m:oMath>
         <m:r>
@@ -1405,10 +1395,10 @@
         </m:sSub>
       </m:oMath>
       <w:r>
-        <w:t xml:space="preserve"> </w:t>
-      </w:r>
-      <w:r>
-        <w:t>refers to the true proportion of 9-year-olds with previous exposure to DENV.</w:t>
+        <w:t xml:space="preserve"> refers to the true proportion of 9-ye</w:t>
+      </w:r>
+      <w:r>
+        <w:t>ar-olds with previous exposure to DENV.</w:t>
       </w:r>
     </w:p>
     <w:p>
@@ -1436,10 +1426,10 @@
         <w:pStyle w:val="FirstParagraph"/>
       </w:pPr>
       <w:r>
-        <w:t>Using an agent-based model, we found that the benefits of pre-vaccination screening depend on the sensitivity, specificity, and t</w:t>
-      </w:r>
-      <w:r>
-        <w:t>ransmission intensity. For the specific case of Puerto Rico, we assumed a moderate intensity of transmission with a proportion of previous exposure to DENV in nine-year olds around 50% (</w:t>
+        <w:t>Using an agent-based model, we found that the benefits of pre-vaccination screening depend on the sensitivity, specificity, and transmission intensity. For the specif</w:t>
+      </w:r>
+      <w:r>
+        <w:t>ic case of Puerto Rico, we assumed a moderate intensity of transmission with a proportion of previous exposure to DENV in nine-year olds around 50% (</w:t>
       </w:r>
       <m:oMath>
         <m:r>
@@ -1481,10 +1471,10 @@
         </m:r>
       </m:oMath>
       <w:r>
-        <w:t>) [12,13]. In this scenario, our results suggest a more or le</w:t>
-      </w:r>
-      <w:r>
-        <w:t xml:space="preserve">ss linear relationship between the proportion of hospitalizations, and the sensitivity and specificity of screening (Fig. </w:t>
+        <w:t>) [12,13]. In this scenario, our results suggest a more or less linear relationship between the pr</w:t>
+      </w:r>
+      <w:r>
+        <w:t xml:space="preserve">oportion of hospitalizations, and the sensitivity and specificity of screening (Fig. </w:t>
       </w:r>
       <w:hyperlink w:anchor="fig-epi-benefits">
         <w:r>
@@ -1495,17 +1485,17 @@
         </w:r>
       </w:hyperlink>
       <w:r>
-        <w:t xml:space="preserve">). Hence, positive </w:t>
+        <w:t>). Hence, positive outcomes could be obtained with either high sensitivity or high specificity of screening. However, the largest b</w:t>
+      </w:r>
+      <w:r>
+        <w:t xml:space="preserve">enefits were found in scenarios of high sensitivity and high specificity. From the perspective of an individual screened for previous DENV infection and </w:t>
       </w:r>
       <w:r>
         <w:lastRenderedPageBreak/>
-        <w:t>outcomes could be obtained with either high sensitivity or high specificity</w:t>
-      </w:r>
-      <w:r>
-        <w:t xml:space="preserve"> of screening. However, the largest benefits were found in scenarios of high sensitivity and high specificity. From the perspective of an individual screened for previous DENV infection and vaccinated in the event of a positive result, relative risk was lo</w:t>
-      </w:r>
-      <w:r>
-        <w:t xml:space="preserve">wer for those who were screened when either specificity or sensitivity was high (Fig. </w:t>
+        <w:t xml:space="preserve">vaccinated in the event of a positive result, relative risk was lower for those who were screened when </w:t>
+      </w:r>
+      <w:r>
+        <w:t xml:space="preserve">either specificity or sensitivity was high (Fig. </w:t>
       </w:r>
       <w:hyperlink w:anchor="fig-relative-risk">
         <w:r>
@@ -1516,10 +1506,10 @@
         </w:r>
       </w:hyperlink>
       <w:r>
-        <w:t>). These results depend on our baseline assumption about the transmission intensity in Puerto Rico. If the transmission intensity</w:t>
-      </w:r>
-      <w:r>
-        <w:t xml:space="preserve"> of Puerto Rico were to resemble a lower transmission setting (</w:t>
+        <w:t>). These results depend on our baseline assumption about the transmission intensity in Puerto Rico. If the transmission intensity of Puerto Rico were to resemble a lo</w:t>
+      </w:r>
+      <w:r>
+        <w:t>wer transmission setting (</w:t>
       </w:r>
       <m:oMath>
         <m:r>
@@ -1603,10 +1593,10 @@
         </m:r>
       </m:oMath>
       <w:r>
-        <w:t>) tha</w:t>
-      </w:r>
-      <w:r>
-        <w:t>n our assumptions, then public health benefits would be achieved with wider ranges of specificity and sensitivity, and these benefits would depend mostly on the sensitivity of serological screening (See Figs. 1 &amp; 2 in [3]).</w:t>
+        <w:t>) than our assumptions, then public health</w:t>
+      </w:r>
+      <w:r>
+        <w:t xml:space="preserve"> benefits would be achieved with wider ranges of specificity and sensitivity, and these benefits would depend mostly on the sensitivity of serological screening (See Figs. 1 &amp; 2 in [3]).</w:t>
       </w:r>
     </w:p>
     <w:p>
@@ -1619,7 +1609,7 @@
         </w:rPr>
         <w:drawing>
           <wp:inline distT="0" distB="0" distL="0" distR="0">
-            <wp:extent cx="5943600" cy="2340000"/>
+            <wp:extent cx="5806440" cy="2286000"/>
             <wp:effectExtent l="0" t="0" r="0" b="0"/>
             <wp:docPr id="1" name="Picture" descr="Figure 1.  Proportion of symptomatic cases (left) and hospitalizations (right) averted under a pre-vaccination screening strategy with coverage of 80% over 10 years in a population with 50% of 9-year-olds with previous exposure to DENV."/>
             <wp:cNvGraphicFramePr/>
@@ -1641,7 +1631,7 @@
                   <pic:spPr bwMode="auto">
                     <a:xfrm>
                       <a:off x="0" y="0"/>
-                      <a:ext cx="5943600" cy="2340000"/>
+                      <a:ext cx="5806440" cy="2286000"/>
                     </a:xfrm>
                     <a:prstGeom prst="rect">
                       <a:avLst/>
@@ -1687,7 +1677,7 @@
         <w:lastRenderedPageBreak/>
         <w:drawing>
           <wp:inline distT="0" distB="0" distL="0" distR="0">
-            <wp:extent cx="5943600" cy="2340000"/>
+            <wp:extent cx="5806440" cy="2286000"/>
             <wp:effectExtent l="0" t="0" r="0" b="0"/>
             <wp:docPr id="2" name="Picture" descr="Figure 2.  Relative risk of symptomatic (left) or hospitalized (right) diseases among individuals screened and possibly vaccinated under a pre-vaccination screening strategy with coverage of 80% over 10 years in a population with with 50% of 9-year-olds with previous exposure to DENV."/>
             <wp:cNvGraphicFramePr/>
@@ -1709,7 +1699,7 @@
                   <pic:spPr bwMode="auto">
                     <a:xfrm>
                       <a:off x="0" y="0"/>
-                      <a:ext cx="5943600" cy="2340000"/>
+                      <a:ext cx="5806440" cy="2286000"/>
                     </a:xfrm>
                     <a:prstGeom prst="rect">
                       <a:avLst/>
@@ -1831,11 +1821,11 @@
         <w:tblCaption w:val="Table 4.  Cases averted and total intervention costs estimated for baseline scenario. Negative numbers indicate costs savings obtained with the intervention"/>
       </w:tblPr>
       <w:tblGrid>
-        <w:gridCol w:w="1965"/>
-        <w:gridCol w:w="1035"/>
-        <w:gridCol w:w="2178"/>
-        <w:gridCol w:w="2191"/>
-        <w:gridCol w:w="2207"/>
+        <w:gridCol w:w="1951"/>
+        <w:gridCol w:w="1033"/>
+        <w:gridCol w:w="2109"/>
+        <w:gridCol w:w="2121"/>
+        <w:gridCol w:w="2136"/>
       </w:tblGrid>
       <w:tr>
         <w:tc>
@@ -1919,21 +1909,17 @@
           </w:tcPr>
           <w:p>
             <w:r>
-              <w:t xml:space="preserve">Symptomatic </w:t>
-            </w:r>
-            <w:r>
               <w:lastRenderedPageBreak/>
-              <w:t>cases</w:t>
-            </w:r>
-          </w:p>
-        </w:tc>
-        <w:tc>
-          <w:tcPr>
-            <w:tcW w:w="0" w:type="auto"/>
-          </w:tcPr>
-          <w:p>
-            <w:r>
-              <w:lastRenderedPageBreak/>
+              <w:t>Symptomatic cases</w:t>
+            </w:r>
+          </w:p>
+        </w:tc>
+        <w:tc>
+          <w:tcPr>
+            <w:tcW w:w="0" w:type="auto"/>
+          </w:tcPr>
+          <w:p>
+            <w:r>
               <w:t>-296</w:t>
             </w:r>
           </w:p>
@@ -2394,10 +2380,9 @@
         <w:rPr>
           <w:noProof/>
         </w:rPr>
-        <w:lastRenderedPageBreak/>
         <w:drawing>
           <wp:inline distT="0" distB="0" distL="0" distR="0">
-            <wp:extent cx="5943600" cy="5943600"/>
+            <wp:extent cx="4114800" cy="4114800"/>
             <wp:effectExtent l="0" t="0" r="0" b="0"/>
             <wp:docPr id="3" name="Picture" descr="Figure 3. ICER of pre-vaccination screening strategy in Puerto Rico at different cost of vaccination (3 doses per person). Bottom black dashed-line marks one GDP per capita (31,365 USD), top black dashed-line marks 3xGDP per capita (94,095 USD)."/>
             <wp:cNvGraphicFramePr/>
@@ -2419,7 +2404,7 @@
                   <pic:spPr bwMode="auto">
                     <a:xfrm>
                       <a:off x="0" y="0"/>
-                      <a:ext cx="5943600" cy="5943600"/>
+                      <a:ext cx="4114800" cy="4114800"/>
                     </a:xfrm>
                     <a:prstGeom prst="rect">
                       <a:avLst/>
@@ -2457,6 +2442,7 @@
       </w:pPr>
       <w:bookmarkStart w:id="16" w:name="sensitivity-analysis"/>
       <w:r>
+        <w:lastRenderedPageBreak/>
         <w:t>Sensitivity analysis</w:t>
       </w:r>
       <w:bookmarkEnd w:id="16"/>
@@ -2516,11 +2502,7 @@
         </w:r>
       </w:hyperlink>
       <w:r>
-        <w:t xml:space="preserve">. Compared to the </w:t>
-      </w:r>
-      <w:r>
-        <w:lastRenderedPageBreak/>
-        <w:t>sensitivity of screening, the specificity showed a larger impact on the cost-effectiveness of the interven</w:t>
+        <w:t>. Compared to the sensitivity of screening, the specificity showed a larger impact on the cost-effectiveness of the interven</w:t>
       </w:r>
       <w:r>
         <w:t xml:space="preserve">tion (Figure </w:t>
@@ -2553,7 +2535,7 @@
         </w:rPr>
         <w:drawing>
           <wp:inline distT="0" distB="0" distL="0" distR="0">
-            <wp:extent cx="5943600" cy="3962400"/>
+            <wp:extent cx="4114800" cy="2743200"/>
             <wp:effectExtent l="0" t="0" r="0" b="0"/>
             <wp:docPr id="4" name="Picture" descr="Figure 4. ICER of pre-vaccination screening strategy in Puerto Rico at different parameter values for the cost of the vaccine, the cost of serological screening, the sensitivity and specificity of serological screening, and the proportion of 9-year-olds with previous exposure to DENV."/>
             <wp:cNvGraphicFramePr/>
@@ -2575,7 +2557,7 @@
                   <pic:spPr bwMode="auto">
                     <a:xfrm>
                       <a:off x="0" y="0"/>
-                      <a:ext cx="5943600" cy="3962400"/>
+                      <a:ext cx="4114800" cy="2743200"/>
                     </a:xfrm>
                     <a:prstGeom prst="rect">
                       <a:avLst/>
@@ -2764,6 +2746,7 @@
           </w:tcPr>
           <w:p>
             <w:r>
+              <w:lastRenderedPageBreak/>
               <w:t>Sensitivity</w:t>
             </w:r>
           </w:p>
@@ -2859,7 +2842,6 @@
                   <w:rPr>
                     <w:rFonts w:ascii="Cambria Math" w:hAnsi="Cambria Math"/>
                   </w:rPr>
-                  <w:lastRenderedPageBreak/>
                   <m:t>P</m:t>
                 </m:r>
                 <m:sSub>
@@ -3323,11 +3305,11 @@
         <w:t>We focused our analysis on a scenario of 80% coverage among nine-year-olds on a routine basis. However, this coverage might not be</w:t>
       </w:r>
       <w:r>
-        <w:t xml:space="preserve"> achieved in practice. For example, if the vaccine were elective and available only on the private market and not with a provider subsidy, </w:t>
+        <w:t xml:space="preserve"> achieved in practice. For example, if the vaccine </w:t>
       </w:r>
       <w:r>
         <w:lastRenderedPageBreak/>
-        <w:t>vaccination coverage would likely be much lower. This would reduce the number of dengue cases averted as a consequenc</w:t>
+        <w:t>were elective and available only on the private market and not with a provider subsidy, vaccination coverage would likely be much lower. This would reduce the number of dengue cases averted as a consequenc</w:t>
       </w:r>
       <w:r>
         <w:t>e of enhanced herd immunity which would reduce the cost-effectiveness of pre-vaccination screening with CYD-TDV to some degree.</w:t>
@@ -3374,7 +3356,12 @@
       </w:pPr>
       <w:bookmarkStart w:id="21" w:name="bibliography"/>
       <w:r>
-        <w:t>References</w:t>
+        <w:t>Referen</w:t>
+      </w:r>
+      <w:bookmarkStart w:id="22" w:name="_GoBack"/>
+      <w:bookmarkEnd w:id="22"/>
+      <w:r>
+        <w:t>ces</w:t>
       </w:r>
       <w:bookmarkEnd w:id="21"/>
     </w:p>
@@ -3382,10 +3369,8 @@
       <w:pPr>
         <w:pStyle w:val="Bibliography"/>
       </w:pPr>
-      <w:bookmarkStart w:id="22" w:name="ref-Sridhar2018"/>
-      <w:bookmarkStart w:id="23" w:name="refs"/>
-      <w:bookmarkStart w:id="24" w:name="_GoBack"/>
-      <w:bookmarkEnd w:id="24"/>
+      <w:bookmarkStart w:id="23" w:name="ref-Sridhar2018"/>
+      <w:bookmarkStart w:id="24" w:name="refs"/>
       <w:r>
         <w:t>1. Sridhar S, Luedtke A, Langevin E, Zhu M, Bonaparte M, Machabert T, et al. Effect of Dengue Serostatus on Dengue Vaccine Safety and Efficacy. New England Journal of Medicine. 2018;379: 327–340. doi:</w:t>
       </w:r>
@@ -3403,7 +3388,7 @@
         <w:pStyle w:val="Bibliography"/>
       </w:pPr>
       <w:bookmarkStart w:id="25" w:name="ref-WHO2018"/>
-      <w:bookmarkEnd w:id="22"/>
+      <w:bookmarkEnd w:id="23"/>
       <w:r>
         <w:t xml:space="preserve">2. World Health Organization. Revised SAGE recommendation on use of dengue vaccine. 2018; </w:t>
       </w:r>
@@ -3625,7 +3610,7 @@
       <w:r>
         <w:t xml:space="preserve"> 2015;92: 486–491. </w:t>
       </w:r>
-      <w:bookmarkEnd w:id="23"/>
+      <w:bookmarkEnd w:id="24"/>
       <w:bookmarkEnd w:id="36"/>
     </w:p>
     <w:sectPr>
@@ -4343,6 +4328,9 @@
     <w:abstractNumId w:val="11"/>
   </w:num>
   <w:num w:numId="17">
+    <w:abstractNumId w:val="11"/>
+  </w:num>
+  <w:num w:numId="18">
     <w:abstractNumId w:val="11"/>
   </w:num>
 </w:numbering>
@@ -5115,8 +5103,10 @@
   <w:style w:type="paragraph" w:customStyle="1" w:styleId="CaptionedFigure">
     <w:name w:val="Captioned Figure"/>
     <w:basedOn w:val="Figure"/>
+    <w:rsid w:val="003D1FE3"/>
     <w:pPr>
       <w:keepNext/>
+      <w:jc w:val="center"/>
     </w:pPr>
   </w:style>
   <w:style w:type="character" w:customStyle="1" w:styleId="CaptionChar">

</xml_diff>